<commit_message>
Minor modifications to chapters.
</commit_message>
<xml_diff>
--- a/Thesis Writing/ListOfAbbreviations.docx
+++ b/Thesis Writing/ListOfAbbreviations.docx
@@ -26,6 +26,21 @@
     </w:p>
     <w:p>
       <w:r>
+        <w:t>AI</w:t>
+      </w:r>
+      <w:r>
+        <w:tab/>
+      </w:r>
+      <w:r>
+        <w:tab/>
+      </w:r>
+      <w:r>
+        <w:tab/>
+        <w:t xml:space="preserve">Artificial insemination </w:t>
+      </w:r>
+    </w:p>
+    <w:p>
+      <w:r>
         <w:t>ASC</w:t>
       </w:r>
       <w:r>
@@ -56,6 +71,21 @@
     </w:p>
     <w:p>
       <w:r>
+        <w:t>CAP</w:t>
+      </w:r>
+      <w:r>
+        <w:tab/>
+      </w:r>
+      <w:r>
+        <w:tab/>
+      </w:r>
+      <w:r>
+        <w:tab/>
+        <w:t>Common Agricultural Policy</w:t>
+      </w:r>
+    </w:p>
+    <w:p>
+      <w:r>
         <w:t>CBD</w:t>
       </w:r>
       <w:r>
@@ -83,6 +113,21 @@
     </w:p>
     <w:p>
       <w:r>
+        <w:t>CSA</w:t>
+      </w:r>
+      <w:r>
+        <w:tab/>
+      </w:r>
+      <w:r>
+        <w:tab/>
+      </w:r>
+      <w:r>
+        <w:tab/>
+        <w:t xml:space="preserve">Climate smart agriculture </w:t>
+      </w:r>
+    </w:p>
+    <w:p>
+      <w:r>
         <w:t>CT</w:t>
       </w:r>
       <w:r>
@@ -110,6 +155,38 @@
     </w:p>
     <w:p>
       <w:r>
+        <w:t>DEFRA</w:t>
+      </w:r>
+      <w:r>
+        <w:tab/>
+      </w:r>
+      <w:r>
+        <w:tab/>
+      </w:r>
+      <w:r>
+        <w:t>Department for Envir</w:t>
+      </w:r>
+      <w:r>
+        <w:t xml:space="preserve">onment, Food and Rural Affairs </w:t>
+      </w:r>
+    </w:p>
+    <w:p>
+      <w:r>
+        <w:t>DNA</w:t>
+      </w:r>
+      <w:r>
+        <w:tab/>
+      </w:r>
+      <w:r>
+        <w:tab/>
+        <w:t>D</w:t>
+      </w:r>
+      <w:r>
+        <w:t>eoxyribonucleic acid</w:t>
+      </w:r>
+    </w:p>
+    <w:p>
+      <w:r>
         <w:t>FAnGR</w:t>
       </w:r>
       <w:r>
@@ -134,6 +211,18 @@
     </w:p>
     <w:p>
       <w:r>
+        <w:t>FMD</w:t>
+      </w:r>
+      <w:r>
+        <w:tab/>
+      </w:r>
+      <w:r>
+        <w:tab/>
+        <w:t>Foot and Mouth Disease</w:t>
+      </w:r>
+    </w:p>
+    <w:p>
+      <w:r>
         <w:t>IPBES</w:t>
       </w:r>
       <w:r>
@@ -192,6 +281,18 @@
     </w:p>
     <w:p>
       <w:r>
+        <w:t>NBAR</w:t>
+      </w:r>
+      <w:r>
+        <w:tab/>
+      </w:r>
+      <w:r>
+        <w:tab/>
+        <w:t xml:space="preserve">Native breed at risk </w:t>
+      </w:r>
+    </w:p>
+    <w:p>
+      <w:r>
         <w:t>Ne</w:t>
       </w:r>
       <w:r>
@@ -207,6 +308,48 @@
     </w:p>
     <w:p>
       <w:r>
+        <w:t>RBST</w:t>
+      </w:r>
+      <w:r>
+        <w:tab/>
+      </w:r>
+      <w:r>
+        <w:tab/>
+        <w:t xml:space="preserve">Rare Breeds Survival Trust </w:t>
+      </w:r>
+    </w:p>
+    <w:p>
+      <w:r>
+        <w:t>RDP</w:t>
+      </w:r>
+      <w:r>
+        <w:tab/>
+      </w:r>
+      <w:r>
+        <w:tab/>
+      </w:r>
+      <w:r>
+        <w:tab/>
+        <w:t>Rural Development Programme</w:t>
+      </w:r>
+    </w:p>
+    <w:p>
+      <w:r>
+        <w:t>RP</w:t>
+      </w:r>
+      <w:r>
+        <w:tab/>
+      </w:r>
+      <w:r>
+        <w:tab/>
+      </w:r>
+      <w:r>
+        <w:tab/>
+        <w:t>Revealed preference methods</w:t>
+      </w:r>
+    </w:p>
+    <w:p>
+      <w:r>
         <w:t>RPL</w:t>
       </w:r>
       <w:r>
@@ -257,6 +400,18 @@
     </w:p>
     <w:p>
       <w:r>
+        <w:t>PDO</w:t>
+      </w:r>
+      <w:r>
+        <w:tab/>
+      </w:r>
+      <w:r>
+        <w:tab/>
+        <w:t>Product designation of origin</w:t>
+      </w:r>
+    </w:p>
+    <w:p>
+      <w:r>
         <w:t>PES</w:t>
       </w:r>
       <w:r>
@@ -302,6 +457,21 @@
     </w:p>
     <w:p>
       <w:r>
+        <w:t>SP</w:t>
+      </w:r>
+      <w:r>
+        <w:tab/>
+      </w:r>
+      <w:r>
+        <w:tab/>
+      </w:r>
+      <w:r>
+        <w:tab/>
+        <w:t>Stated preference methods</w:t>
+      </w:r>
+    </w:p>
+    <w:p>
+      <w:r>
         <w:t>TEEB</w:t>
       </w:r>
       <w:r>
@@ -335,6 +505,24 @@
       <w:r>
         <w:tab/>
         <w:t>Total economic value</w:t>
+      </w:r>
+    </w:p>
+    <w:p>
+      <w:r>
+        <w:t>TSG</w:t>
+      </w:r>
+      <w:r>
+        <w:tab/>
+      </w:r>
+      <w:r>
+        <w:tab/>
+      </w:r>
+      <w:r>
+        <w:tab/>
+        <w:t>T</w:t>
+      </w:r>
+      <w:r>
+        <w:t>raditional specialities guaranteed</w:t>
       </w:r>
       <w:bookmarkStart w:id="0" w:name="_GoBack"/>
       <w:bookmarkEnd w:id="0"/>

</xml_diff>